<commit_message>
start development with new ideas
</commit_message>
<xml_diff>
--- a/description/Core function description.docx
+++ b/description/Core function description.docx
@@ -332,15 +332,13 @@
         <w:pStyle w:val="2"/>
       </w:pPr>
       <w:r>
-        <w:t xml:space="preserve">Изменение базовой валюты отображения, а </w:t>
-      </w:r>
-      <w:proofErr w:type="gramStart"/>
-      <w:r>
-        <w:t>так же</w:t>
-      </w:r>
-      <w:proofErr w:type="gramEnd"/>
-      <w:r>
-        <w:t xml:space="preserve"> ее количественного показателя для расчета остальных валют</w:t>
+        <w:t>Изменение ба</w:t>
+      </w:r>
+      <w:r>
+        <w:t>зовой валюты отображения, а так</w:t>
+      </w:r>
+      <w:r>
+        <w:t>же ее количественного показателя для расчета остальных валют</w:t>
       </w:r>
     </w:p>
     <w:p>
@@ -350,9 +348,112 @@
           <w:ilvl w:val="0"/>
           <w:numId w:val="4"/>
         </w:numPr>
+      </w:pPr>
+      <w:r>
+        <w:t xml:space="preserve">При нажатии на элемент списка курсов валют во фрагменте </w:t>
+      </w:r>
+      <w:proofErr w:type="spellStart"/>
+      <w:r>
         <w:rPr>
           <w:lang w:val="en-US"/>
         </w:rPr>
+        <w:t>ListRatesFragment</w:t>
+      </w:r>
+      <w:proofErr w:type="spellEnd"/>
+      <w:r>
+        <w:t xml:space="preserve"> </w:t>
+      </w:r>
+      <w:r>
+        <w:t xml:space="preserve">открывается фрагмент </w:t>
+      </w:r>
+      <w:proofErr w:type="spellStart"/>
+      <w:r>
+        <w:rPr>
+          <w:lang w:val="en-US"/>
+        </w:rPr>
+        <w:t>BaseCurrencyFragment</w:t>
+      </w:r>
+      <w:proofErr w:type="spellEnd"/>
+      <w:r>
+        <w:t xml:space="preserve">. </w:t>
+      </w:r>
+    </w:p>
+    <w:p>
+      <w:pPr>
+        <w:pStyle w:val="a3"/>
+        <w:numPr>
+          <w:ilvl w:val="0"/>
+          <w:numId w:val="4"/>
+        </w:numPr>
+      </w:pPr>
+      <w:r>
+        <w:t>В этом фрагменте можно изменить количество базовой валюты, произвести элементарные арифметические вычисления.</w:t>
+      </w:r>
+    </w:p>
+    <w:p>
+      <w:pPr>
+        <w:pStyle w:val="a3"/>
+        <w:numPr>
+          <w:ilvl w:val="0"/>
+          <w:numId w:val="4"/>
+        </w:numPr>
+      </w:pPr>
+      <w:r>
+        <w:t xml:space="preserve">При нажатии кнопки подтверждения операции, </w:t>
+      </w:r>
+      <w:r>
+        <w:t>в настройках приложения изменяется рабочая базовая валюта и ее количество.</w:t>
+      </w:r>
+    </w:p>
+    <w:p>
+      <w:pPr>
+        <w:pStyle w:val="a3"/>
+        <w:numPr>
+          <w:ilvl w:val="0"/>
+          <w:numId w:val="4"/>
+        </w:numPr>
+      </w:pPr>
+      <w:r>
+        <w:t xml:space="preserve">Пересчитываются курсы всех остальных валют из списка в базе данных </w:t>
+      </w:r>
+      <w:proofErr w:type="spellStart"/>
+      <w:r>
+        <w:rPr>
+          <w:lang w:val="en-US"/>
+        </w:rPr>
+        <w:t>WorkDb</w:t>
+      </w:r>
+      <w:proofErr w:type="spellEnd"/>
+      <w:r>
+        <w:t>.</w:t>
+      </w:r>
+    </w:p>
+    <w:p>
+      <w:pPr>
+        <w:pStyle w:val="a3"/>
+        <w:numPr>
+          <w:ilvl w:val="0"/>
+          <w:numId w:val="4"/>
+        </w:numPr>
+      </w:pPr>
+      <w:r>
+        <w:t xml:space="preserve">Обновляется отображение обновленного списка во фрагменте </w:t>
+      </w:r>
+      <w:proofErr w:type="spellStart"/>
+      <w:r>
+        <w:rPr>
+          <w:lang w:val="en-US"/>
+        </w:rPr>
+        <w:t>ListRatesFragment</w:t>
+      </w:r>
+      <w:proofErr w:type="spellEnd"/>
+      <w:r>
+        <w:t>.</w:t>
+      </w:r>
+    </w:p>
+    <w:p>
+      <w:pPr>
+        <w:pStyle w:val="a3"/>
       </w:pPr>
       <w:bookmarkStart w:id="0" w:name="_GoBack"/>
       <w:bookmarkEnd w:id="0"/>

</xml_diff>